<commit_message>
home page small fix in comment
Signed-off-by: Nikola Velikov <niki.velikov09@gmail.com>
</commit_message>
<xml_diff>
--- a/documentation-website.docx
+++ b/documentation-website.docx
@@ -340,6 +340,7 @@
         <w:pStyle w:val="Style1"/>
       </w:pPr>
     </w:p>
+    <w:bookmarkEnd w:id="0"/>
     <w:p>
       <w:pPr>
         <w:spacing w:line="300" w:lineRule="auto"/>
@@ -348,16 +349,13 @@
           <w:b/>
         </w:rPr>
       </w:pPr>
-      <w:bookmarkStart w:id="1" w:name="_GoBack"/>
-      <w:bookmarkEnd w:id="0"/>
-      <w:bookmarkEnd w:id="1"/>
       <w:r>
         <w:rPr>
           <w:lang w:val="en-US"/>
         </w:rPr>
         <w:br w:type="page"/>
       </w:r>
-      <w:bookmarkStart w:id="2" w:name="_Toc192073030"/>
+      <w:bookmarkStart w:id="1" w:name="_Toc192073030"/>
       <w:r>
         <w:rPr>
           <w:b/>
@@ -546,7 +544,7 @@
           <w:b/>
         </w:rPr>
       </w:pPr>
-      <w:bookmarkStart w:id="3" w:name="_Toc192073021"/>
+      <w:bookmarkStart w:id="2" w:name="_Toc192073021"/>
       <w:r>
         <w:rPr>
           <w:b/>
@@ -572,8 +570,8 @@
           <w:lang w:val="en-US"/>
         </w:rPr>
       </w:pPr>
-      <w:bookmarkStart w:id="4" w:name="_Toc192073022"/>
-      <w:bookmarkEnd w:id="3"/>
+      <w:bookmarkStart w:id="3" w:name="_Toc192073022"/>
+      <w:bookmarkEnd w:id="2"/>
       <w:r>
         <w:rPr>
           <w:lang w:val="en-US"/>
@@ -665,7 +663,7 @@
         </w:rPr>
       </w:pPr>
     </w:p>
-    <w:bookmarkEnd w:id="4"/>
+    <w:bookmarkEnd w:id="3"/>
     <w:p>
       <w:pPr>
         <w:spacing w:before="100" w:beforeAutospacing="1" w:after="100" w:afterAutospacing="1" w:line="360" w:lineRule="auto"/>
@@ -1065,10 +1063,7 @@
         <w:t>специалност</w:t>
       </w:r>
       <w:r>
-        <w:t>и университетите</w:t>
-      </w:r>
-      <w:r>
-        <w:t>.</w:t>
+        <w:t>и университетите.</w:t>
       </w:r>
     </w:p>
     <w:p>
@@ -1100,10 +1095,7 @@
         <w:jc w:val="both"/>
       </w:pPr>
       <w:r>
-        <w:t xml:space="preserve">Конзолното приложение е направено с JavaScript, използвайки NodeJS framework. Входът приема данни във формат JSON. Резултатът връща JSON обект за машинна обработка заедно с csv файлов тип </w:t>
-      </w:r>
-      <w:r>
-        <w:t>за по-удобна човешка обработка.</w:t>
+        <w:t>Конзолното приложение е направено с JavaScript, използвайки NodeJS framework. Входът приема данни във формат JSON. Резултатът връща JSON обект за машинна обработка заедно с csv файлов тип за по-удобна човешка обработка.</w:t>
       </w:r>
     </w:p>
     <w:p>
@@ -1122,7 +1114,7 @@
         </w:rPr>
         <w:lastRenderedPageBreak/>
         <w:drawing>
-          <wp:inline distT="0" distB="0" distL="0" distR="0" wp14:anchorId="41D8CECE" wp14:editId="35827C3E">
+          <wp:inline distT="0" distB="0" distL="0" distR="0" wp14:anchorId="73C193FF" wp14:editId="6457A39B">
             <wp:extent cx="5937250" cy="4984750"/>
             <wp:effectExtent l="0" t="0" r="6350" b="6350"/>
             <wp:docPr id="3" name="Picture 3"/>
@@ -1139,7 +1131,7 @@
                     </pic:cNvPicPr>
                   </pic:nvPicPr>
                   <pic:blipFill>
-                    <a:blip r:embed="rId4" cstate="print">
+                    <a:blip r:embed="rId7" cstate="print">
                       <a:extLst>
                         <a:ext uri="{28A0092B-C50C-407E-A947-70E740481C1C}">
                           <a14:useLocalDpi xmlns:a14="http://schemas.microsoft.com/office/drawing/2010/main" val="0"/>
@@ -1271,21 +1263,224 @@
         <w:spacing w:before="100" w:beforeAutospacing="1" w:after="100" w:afterAutospacing="1" w:line="360" w:lineRule="auto"/>
         <w:ind w:firstLine="1068"/>
         <w:jc w:val="both"/>
-      </w:pPr>
-    </w:p>
-    <w:bookmarkEnd w:id="2"/>
-    <w:p>
-      <w:pPr>
+        <w:rPr>
+          <w:b/>
+        </w:rPr>
+      </w:pPr>
+      <w:r>
+        <w:rPr>
+          <w:b/>
+        </w:rPr>
+        <w:t>Тествайте алгоритъма:</w:t>
+      </w:r>
+    </w:p>
+    <w:p>
+      <w:pPr>
+        <w:pStyle w:val="ListParagraph"/>
+        <w:numPr>
+          <w:ilvl w:val="0"/>
+          <w:numId w:val="1"/>
+        </w:numPr>
+        <w:spacing w:before="100" w:beforeAutospacing="1" w:after="100" w:afterAutospacing="1" w:line="360" w:lineRule="auto"/>
+        <w:jc w:val="both"/>
+        <w:rPr>
+          <w:b/>
+        </w:rPr>
+      </w:pPr>
+      <w:r>
+        <w:rPr>
+          <w:b/>
+        </w:rPr>
+        <w:t>Примерни входни данни:</w:t>
+      </w:r>
+    </w:p>
+    <w:bookmarkEnd w:id="1"/>
+    <w:p>
+      <w:pPr>
+        <w:pStyle w:val="ListParagraph"/>
         <w:spacing w:line="360" w:lineRule="auto"/>
-        <w:ind w:firstLine="1068"/>
-        <w:jc w:val="both"/>
-      </w:pPr>
-    </w:p>
-    <w:p/>
+        <w:ind w:left="1788"/>
+        <w:jc w:val="both"/>
+        <w:rPr>
+          <w:b/>
+        </w:rPr>
+      </w:pPr>
+      <w:r>
+        <w:rPr>
+          <w:b/>
+        </w:rPr>
+        <w:fldChar w:fldCharType="begin"/>
+      </w:r>
+      <w:r>
+        <w:rPr>
+          <w:b/>
+        </w:rPr>
+        <w:instrText xml:space="preserve"> HYPERLINK "https://uploadnow.io/f/brbczzS" </w:instrText>
+      </w:r>
+      <w:r>
+        <w:rPr>
+          <w:b/>
+        </w:rPr>
+      </w:r>
+      <w:r>
+        <w:rPr>
+          <w:b/>
+        </w:rPr>
+        <w:fldChar w:fldCharType="separate"/>
+      </w:r>
+      <w:r>
+        <w:rPr>
+          <w:rStyle w:val="Hyperlink"/>
+          <w:b/>
+        </w:rPr>
+        <w:t>https://upload</w:t>
+      </w:r>
+      <w:bookmarkStart w:id="4" w:name="_GoBack"/>
+      <w:bookmarkEnd w:id="4"/>
+      <w:r>
+        <w:rPr>
+          <w:rStyle w:val="Hyperlink"/>
+          <w:b/>
+        </w:rPr>
+        <w:t>n</w:t>
+      </w:r>
+      <w:r>
+        <w:rPr>
+          <w:rStyle w:val="Hyperlink"/>
+          <w:b/>
+        </w:rPr>
+        <w:t>o</w:t>
+      </w:r>
+      <w:r>
+        <w:rPr>
+          <w:rStyle w:val="Hyperlink"/>
+          <w:b/>
+        </w:rPr>
+        <w:t>w.io/f/b</w:t>
+      </w:r>
+      <w:r>
+        <w:rPr>
+          <w:rStyle w:val="Hyperlink"/>
+          <w:b/>
+        </w:rPr>
+        <w:t>r</w:t>
+      </w:r>
+      <w:r>
+        <w:rPr>
+          <w:rStyle w:val="Hyperlink"/>
+          <w:b/>
+        </w:rPr>
+        <w:t>bczzS</w:t>
+      </w:r>
+      <w:r>
+        <w:rPr>
+          <w:b/>
+        </w:rPr>
+        <w:fldChar w:fldCharType="end"/>
+      </w:r>
+    </w:p>
+    <w:p>
+      <w:pPr>
+        <w:pStyle w:val="ListParagraph"/>
+        <w:numPr>
+          <w:ilvl w:val="0"/>
+          <w:numId w:val="1"/>
+        </w:numPr>
+        <w:spacing w:line="360" w:lineRule="auto"/>
+        <w:jc w:val="both"/>
+        <w:rPr>
+          <w:b/>
+        </w:rPr>
+      </w:pPr>
+      <w:r>
+        <w:rPr>
+          <w:b/>
+        </w:rPr>
+        <w:t>Изход на примерните данни:</w:t>
+      </w:r>
+    </w:p>
+    <w:p>
+      <w:pPr>
+        <w:ind w:left="708" w:firstLine="12"/>
+      </w:pPr>
+      <w:r>
+        <w:rPr>
+          <w:b/>
+          <w:lang w:val="en-US"/>
+        </w:rPr>
+        <w:t xml:space="preserve">      </w:t>
+      </w:r>
+      <w:r>
+        <w:rPr>
+          <w:b/>
+          <w:lang w:val="en-US"/>
+        </w:rPr>
+        <w:tab/>
+        <w:t xml:space="preserve">      </w:t>
+      </w:r>
+      <w:hyperlink r:id="rId8" w:history="1">
+        <w:r>
+          <w:rPr>
+            <w:rStyle w:val="Hyperlink"/>
+            <w:b/>
+          </w:rPr>
+          <w:t>https://uplo</w:t>
+        </w:r>
+        <w:r>
+          <w:rPr>
+            <w:rStyle w:val="Hyperlink"/>
+            <w:b/>
+          </w:rPr>
+          <w:t>a</w:t>
+        </w:r>
+        <w:r>
+          <w:rPr>
+            <w:rStyle w:val="Hyperlink"/>
+            <w:b/>
+          </w:rPr>
+          <w:t>d</w:t>
+        </w:r>
+        <w:r>
+          <w:rPr>
+            <w:rStyle w:val="Hyperlink"/>
+            <w:b/>
+          </w:rPr>
+          <w:t>now.i</w:t>
+        </w:r>
+        <w:r>
+          <w:rPr>
+            <w:rStyle w:val="Hyperlink"/>
+            <w:b/>
+          </w:rPr>
+          <w:t>o</w:t>
+        </w:r>
+        <w:r>
+          <w:rPr>
+            <w:rStyle w:val="Hyperlink"/>
+            <w:b/>
+          </w:rPr>
+          <w:t>/</w:t>
+        </w:r>
+        <w:r>
+          <w:rPr>
+            <w:rStyle w:val="Hyperlink"/>
+            <w:b/>
+          </w:rPr>
+          <w:t>f</w:t>
+        </w:r>
+        <w:r>
+          <w:rPr>
+            <w:rStyle w:val="Hyperlink"/>
+            <w:b/>
+          </w:rPr>
+          <w:t>/xj24WdH</w:t>
+        </w:r>
+      </w:hyperlink>
+    </w:p>
     <w:sectPr>
-      <w:footerReference w:type="even" r:id="rId5"/>
-      <w:footerReference w:type="default" r:id="rId6"/>
-      <w:footerReference w:type="first" r:id="rId7"/>
+      <w:footerReference w:type="even" r:id="rId9"/>
+      <w:footerReference w:type="default" r:id="rId10"/>
+      <w:footerReference w:type="first" r:id="rId11"/>
       <w:pgSz w:w="11906" w:h="16838"/>
       <w:pgMar w:top="993" w:right="851" w:bottom="0" w:left="1701" w:header="709" w:footer="709" w:gutter="0"/>
       <w:pgNumType w:start="1"/>
@@ -1295,6 +1490,25 @@
     </w:sectPr>
   </w:body>
 </w:document>
+</file>
+
+<file path=word/endnotes.xml><?xml version="1.0" encoding="utf-8"?>
+<w:endnotes xmlns:wpc="http://schemas.microsoft.com/office/word/2010/wordprocessingCanvas" xmlns:cx="http://schemas.microsoft.com/office/drawing/2014/chartex" xmlns:mc="http://schemas.openxmlformats.org/markup-compatibility/2006" xmlns:o="urn:schemas-microsoft-com:office:office" xmlns:r="http://schemas.openxmlformats.org/officeDocument/2006/relationships" xmlns:m="http://schemas.openxmlformats.org/officeDocument/2006/math" xmlns:v="urn:schemas-microsoft-com:vml" xmlns:wp14="http://schemas.microsoft.com/office/word/2010/wordprocessingDrawing" xmlns:wp="http://schemas.openxmlformats.org/drawingml/2006/wordprocessingDrawing" xmlns:w10="urn:schemas-microsoft-com:office:word" xmlns:w="http://schemas.openxmlformats.org/wordprocessingml/2006/main" xmlns:w14="http://schemas.microsoft.com/office/word/2010/wordml" xmlns:w15="http://schemas.microsoft.com/office/word/2012/wordml" xmlns:w16se="http://schemas.microsoft.com/office/word/2015/wordml/symex" xmlns:wpg="http://schemas.microsoft.com/office/word/2010/wordprocessingGroup" xmlns:wpi="http://schemas.microsoft.com/office/word/2010/wordprocessingInk" xmlns:wne="http://schemas.microsoft.com/office/word/2006/wordml" xmlns:wps="http://schemas.microsoft.com/office/word/2010/wordprocessingShape" mc:Ignorable="w14 w15 w16se wp14">
+  <w:endnote w:type="separator" w:id="-1">
+    <w:p>
+      <w:r>
+        <w:separator/>
+      </w:r>
+    </w:p>
+  </w:endnote>
+  <w:endnote w:type="continuationSeparator" w:id="0">
+    <w:p>
+      <w:r>
+        <w:continuationSeparator/>
+      </w:r>
+    </w:p>
+  </w:endnote>
+</w:endnotes>
 </file>
 
 <file path=word/footer1.xml><?xml version="1.0" encoding="utf-8"?>
@@ -1354,7 +1568,7 @@
       <w:rPr>
         <w:noProof/>
       </w:rPr>
-      <w:t>6</w:t>
+      <w:t>7</w:t>
     </w:r>
     <w:r>
       <w:rPr>
@@ -1406,6 +1620,146 @@
     </w:pPr>
   </w:p>
 </w:ftr>
+</file>
+
+<file path=word/footnotes.xml><?xml version="1.0" encoding="utf-8"?>
+<w:footnotes xmlns:wpc="http://schemas.microsoft.com/office/word/2010/wordprocessingCanvas" xmlns:cx="http://schemas.microsoft.com/office/drawing/2014/chartex" xmlns:mc="http://schemas.openxmlformats.org/markup-compatibility/2006" xmlns:o="urn:schemas-microsoft-com:office:office" xmlns:r="http://schemas.openxmlformats.org/officeDocument/2006/relationships" xmlns:m="http://schemas.openxmlformats.org/officeDocument/2006/math" xmlns:v="urn:schemas-microsoft-com:vml" xmlns:wp14="http://schemas.microsoft.com/office/word/2010/wordprocessingDrawing" xmlns:wp="http://schemas.openxmlformats.org/drawingml/2006/wordprocessingDrawing" xmlns:w10="urn:schemas-microsoft-com:office:word" xmlns:w="http://schemas.openxmlformats.org/wordprocessingml/2006/main" xmlns:w14="http://schemas.microsoft.com/office/word/2010/wordml" xmlns:w15="http://schemas.microsoft.com/office/word/2012/wordml" xmlns:w16se="http://schemas.microsoft.com/office/word/2015/wordml/symex" xmlns:wpg="http://schemas.microsoft.com/office/word/2010/wordprocessingGroup" xmlns:wpi="http://schemas.microsoft.com/office/word/2010/wordprocessingInk" xmlns:wne="http://schemas.microsoft.com/office/word/2006/wordml" xmlns:wps="http://schemas.microsoft.com/office/word/2010/wordprocessingShape" mc:Ignorable="w14 w15 w16se wp14">
+  <w:footnote w:type="separator" w:id="-1">
+    <w:p>
+      <w:r>
+        <w:separator/>
+      </w:r>
+    </w:p>
+  </w:footnote>
+  <w:footnote w:type="continuationSeparator" w:id="0">
+    <w:p>
+      <w:r>
+        <w:continuationSeparator/>
+      </w:r>
+    </w:p>
+  </w:footnote>
+</w:footnotes>
+</file>
+
+<file path=word/numbering.xml><?xml version="1.0" encoding="utf-8"?>
+<w:numbering xmlns:wpc="http://schemas.microsoft.com/office/word/2010/wordprocessingCanvas" xmlns:cx="http://schemas.microsoft.com/office/drawing/2014/chartex" xmlns:mc="http://schemas.openxmlformats.org/markup-compatibility/2006" xmlns:o="urn:schemas-microsoft-com:office:office" xmlns:r="http://schemas.openxmlformats.org/officeDocument/2006/relationships" xmlns:m="http://schemas.openxmlformats.org/officeDocument/2006/math" xmlns:v="urn:schemas-microsoft-com:vml" xmlns:wp14="http://schemas.microsoft.com/office/word/2010/wordprocessingDrawing" xmlns:wp="http://schemas.openxmlformats.org/drawingml/2006/wordprocessingDrawing" xmlns:w10="urn:schemas-microsoft-com:office:word" xmlns:w="http://schemas.openxmlformats.org/wordprocessingml/2006/main" xmlns:w14="http://schemas.microsoft.com/office/word/2010/wordml" xmlns:w15="http://schemas.microsoft.com/office/word/2012/wordml" xmlns:w16se="http://schemas.microsoft.com/office/word/2015/wordml/symex" xmlns:wpg="http://schemas.microsoft.com/office/word/2010/wordprocessingGroup" xmlns:wpi="http://schemas.microsoft.com/office/word/2010/wordprocessingInk" xmlns:wne="http://schemas.microsoft.com/office/word/2006/wordml" xmlns:wps="http://schemas.microsoft.com/office/word/2010/wordprocessingShape" mc:Ignorable="w14 w15 w16se wp14">
+  <w:abstractNum w:abstractNumId="0" w15:restartNumberingAfterBreak="0">
+    <w:nsid w:val="09EA790B"/>
+    <w:multiLevelType w:val="hybridMultilevel"/>
+    <w:tmpl w:val="425A025C"/>
+    <w:lvl w:ilvl="0" w:tplc="04090001">
+      <w:start w:val="1"/>
+      <w:numFmt w:val="bullet"/>
+      <w:lvlText w:val=""/>
+      <w:lvlJc w:val="left"/>
+      <w:pPr>
+        <w:ind w:left="1788" w:hanging="360"/>
+      </w:pPr>
+      <w:rPr>
+        <w:rFonts w:ascii="Symbol" w:hAnsi="Symbol" w:hint="default"/>
+      </w:rPr>
+    </w:lvl>
+    <w:lvl w:ilvl="1" w:tplc="04090003" w:tentative="1">
+      <w:start w:val="1"/>
+      <w:numFmt w:val="bullet"/>
+      <w:lvlText w:val="o"/>
+      <w:lvlJc w:val="left"/>
+      <w:pPr>
+        <w:ind w:left="2508" w:hanging="360"/>
+      </w:pPr>
+      <w:rPr>
+        <w:rFonts w:ascii="Courier New" w:hAnsi="Courier New" w:cs="Courier New" w:hint="default"/>
+      </w:rPr>
+    </w:lvl>
+    <w:lvl w:ilvl="2" w:tplc="04090005" w:tentative="1">
+      <w:start w:val="1"/>
+      <w:numFmt w:val="bullet"/>
+      <w:lvlText w:val=""/>
+      <w:lvlJc w:val="left"/>
+      <w:pPr>
+        <w:ind w:left="3228" w:hanging="360"/>
+      </w:pPr>
+      <w:rPr>
+        <w:rFonts w:ascii="Wingdings" w:hAnsi="Wingdings" w:hint="default"/>
+      </w:rPr>
+    </w:lvl>
+    <w:lvl w:ilvl="3" w:tplc="04090001" w:tentative="1">
+      <w:start w:val="1"/>
+      <w:numFmt w:val="bullet"/>
+      <w:lvlText w:val=""/>
+      <w:lvlJc w:val="left"/>
+      <w:pPr>
+        <w:ind w:left="3948" w:hanging="360"/>
+      </w:pPr>
+      <w:rPr>
+        <w:rFonts w:ascii="Symbol" w:hAnsi="Symbol" w:hint="default"/>
+      </w:rPr>
+    </w:lvl>
+    <w:lvl w:ilvl="4" w:tplc="04090003" w:tentative="1">
+      <w:start w:val="1"/>
+      <w:numFmt w:val="bullet"/>
+      <w:lvlText w:val="o"/>
+      <w:lvlJc w:val="left"/>
+      <w:pPr>
+        <w:ind w:left="4668" w:hanging="360"/>
+      </w:pPr>
+      <w:rPr>
+        <w:rFonts w:ascii="Courier New" w:hAnsi="Courier New" w:cs="Courier New" w:hint="default"/>
+      </w:rPr>
+    </w:lvl>
+    <w:lvl w:ilvl="5" w:tplc="04090005" w:tentative="1">
+      <w:start w:val="1"/>
+      <w:numFmt w:val="bullet"/>
+      <w:lvlText w:val=""/>
+      <w:lvlJc w:val="left"/>
+      <w:pPr>
+        <w:ind w:left="5388" w:hanging="360"/>
+      </w:pPr>
+      <w:rPr>
+        <w:rFonts w:ascii="Wingdings" w:hAnsi="Wingdings" w:hint="default"/>
+      </w:rPr>
+    </w:lvl>
+    <w:lvl w:ilvl="6" w:tplc="04090001" w:tentative="1">
+      <w:start w:val="1"/>
+      <w:numFmt w:val="bullet"/>
+      <w:lvlText w:val=""/>
+      <w:lvlJc w:val="left"/>
+      <w:pPr>
+        <w:ind w:left="6108" w:hanging="360"/>
+      </w:pPr>
+      <w:rPr>
+        <w:rFonts w:ascii="Symbol" w:hAnsi="Symbol" w:hint="default"/>
+      </w:rPr>
+    </w:lvl>
+    <w:lvl w:ilvl="7" w:tplc="04090003" w:tentative="1">
+      <w:start w:val="1"/>
+      <w:numFmt w:val="bullet"/>
+      <w:lvlText w:val="o"/>
+      <w:lvlJc w:val="left"/>
+      <w:pPr>
+        <w:ind w:left="6828" w:hanging="360"/>
+      </w:pPr>
+      <w:rPr>
+        <w:rFonts w:ascii="Courier New" w:hAnsi="Courier New" w:cs="Courier New" w:hint="default"/>
+      </w:rPr>
+    </w:lvl>
+    <w:lvl w:ilvl="8" w:tplc="04090005" w:tentative="1">
+      <w:start w:val="1"/>
+      <w:numFmt w:val="bullet"/>
+      <w:lvlText w:val=""/>
+      <w:lvlJc w:val="left"/>
+      <w:pPr>
+        <w:ind w:left="7548" w:hanging="360"/>
+      </w:pPr>
+      <w:rPr>
+        <w:rFonts w:ascii="Wingdings" w:hAnsi="Wingdings" w:hint="default"/>
+      </w:rPr>
+    </w:lvl>
+  </w:abstractNum>
+  <w:num w:numId="1">
+    <w:abstractNumId w:val="0"/>
+  </w:num>
+</w:numbering>
 </file>
 
 <file path=word/styles.xml><?xml version="1.0" encoding="utf-8"?>
@@ -1889,6 +2243,40 @@
       <w:lang w:val="en-US"/>
     </w:rPr>
   </w:style>
+  <w:style w:type="character" w:styleId="Hyperlink">
+    <w:name w:val="Hyperlink"/>
+    <w:basedOn w:val="DefaultParagraphFont"/>
+    <w:uiPriority w:val="99"/>
+    <w:unhideWhenUsed/>
+    <w:rsid w:val="00DC6A08"/>
+    <w:rPr>
+      <w:color w:val="0563C1" w:themeColor="hyperlink"/>
+      <w:u w:val="single"/>
+    </w:rPr>
+  </w:style>
+  <w:style w:type="paragraph" w:styleId="ListParagraph">
+    <w:name w:val="List Paragraph"/>
+    <w:basedOn w:val="Normal"/>
+    <w:uiPriority w:val="34"/>
+    <w:qFormat/>
+    <w:rsid w:val="00DC6A08"/>
+    <w:pPr>
+      <w:ind w:left="720"/>
+      <w:contextualSpacing/>
+    </w:pPr>
+  </w:style>
+  <w:style w:type="character" w:styleId="FollowedHyperlink">
+    <w:name w:val="FollowedHyperlink"/>
+    <w:basedOn w:val="DefaultParagraphFont"/>
+    <w:uiPriority w:val="99"/>
+    <w:semiHidden/>
+    <w:unhideWhenUsed/>
+    <w:rsid w:val="00DC6A08"/>
+    <w:rPr>
+      <w:color w:val="954F72" w:themeColor="followedHyperlink"/>
+      <w:u w:val="single"/>
+    </w:rPr>
+  </w:style>
 </w:styles>
 </file>
 

</xml_diff>

<commit_message>
Adding a validation and a download page
Signed-off-by: Nikola Velikov <niki.velikov09@gmail.com>
</commit_message>
<xml_diff>
--- a/documentation-website.docx
+++ b/documentation-website.docx
@@ -1245,8 +1245,12 @@
     <w:p>
       <w:pPr>
         <w:spacing w:before="100" w:beforeAutospacing="1" w:after="100" w:afterAutospacing="1" w:line="360" w:lineRule="auto"/>
-        <w:ind w:firstLine="1068"/>
-        <w:jc w:val="both"/>
+        <w:ind w:left="720" w:firstLine="348"/>
+        <w:jc w:val="both"/>
+        <w:rPr>
+          <w:sz w:val="22"/>
+          <w:szCs w:val="22"/>
+        </w:rPr>
       </w:pPr>
       <w:r>
         <w:t xml:space="preserve">„Класиране на кандидати за прием във </w:t>
@@ -1256,6 +1260,30 @@
       </w:r>
       <w:r>
         <w:t>“ е подходящ за всички университети, за да успеете бързо и лесно да класирате кандидат-студентите в различните специалности според техния резултат, който може да е различен за всяка специалност, според желанията им – от най-желаната до най-малко харесваната. Програмата има възможности за доразвиване, като създаване на проверка за класиране на близнаци, тризнаци, за извънпланов прием, но дори и в сегашното си състояние е полезна. Основната трудност беше откриването и отстраняването на грешки в програмния код- софтуер, който приема като вход списък със специалности, университети, свободни позиции, желания и балове и като изход извежда подредени списъци (класирания) за всяка от специалностите.</w:t>
+      </w:r>
+      <w:r>
+        <w:rPr>
+          <w:sz w:val="22"/>
+          <w:szCs w:val="22"/>
+        </w:rPr>
+        <w:t xml:space="preserve"> </w:t>
+      </w:r>
+    </w:p>
+    <w:p>
+      <w:pPr>
+        <w:spacing w:before="100" w:beforeAutospacing="1" w:after="100" w:afterAutospacing="1" w:line="360" w:lineRule="auto"/>
+        <w:ind w:left="720" w:firstLine="348"/>
+        <w:jc w:val="both"/>
+        <w:rPr>
+          <w:lang w:val="en-US"/>
+        </w:rPr>
+      </w:pPr>
+      <w:r>
+        <w:rPr>
+          <w:sz w:val="22"/>
+          <w:szCs w:val="22"/>
+        </w:rPr>
+        <w:t>Проектът има сериозен потенциал за развитие и директно приложение в практиката. Системата ЕСКИЗ (Единна система за кандидатстудентски изпити) е разработвана от Института по математика и информатика при БАН и е възложена от Министерството на образованието и науката. Тази система е предназначена да автоматизира всички процеси свързани с прием на студенти от българската диаспора, в изпълнение на дългогодишни политики на Република България от 1993 насам.</w:t>
       </w:r>
     </w:p>
     <w:p>
@@ -1298,83 +1326,42 @@
     <w:p>
       <w:pPr>
         <w:pStyle w:val="ListParagraph"/>
-        <w:spacing w:line="360" w:lineRule="auto"/>
-        <w:ind w:left="1788"/>
-        <w:jc w:val="both"/>
-        <w:rPr>
-          <w:b/>
-        </w:rPr>
-      </w:pPr>
-      <w:r>
-        <w:rPr>
-          <w:b/>
-        </w:rPr>
+        <w:numPr>
+          <w:ilvl w:val="0"/>
+          <w:numId w:val="1"/>
+        </w:numPr>
+        <w:jc w:val="both"/>
+      </w:pPr>
+      <w:r>
         <w:fldChar w:fldCharType="begin"/>
       </w:r>
       <w:r>
-        <w:rPr>
-          <w:b/>
-        </w:rPr>
-        <w:instrText xml:space="preserve"> HYPERLINK "https://uploadnow.io/f/brbczzS" </w:instrText>
-      </w:r>
-      <w:r>
-        <w:rPr>
-          <w:b/>
-        </w:rPr>
-      </w:r>
-      <w:r>
-        <w:rPr>
-          <w:b/>
-        </w:rPr>
+        <w:instrText xml:space="preserve"> HYPERLINK "https://uploadnow.io/f/QbGynF4" </w:instrText>
+      </w:r>
+      <w:r>
         <w:fldChar w:fldCharType="separate"/>
       </w:r>
       <w:r>
         <w:rPr>
           <w:rStyle w:val="Hyperlink"/>
-          <w:b/>
-        </w:rPr>
-        <w:t>https://upload</w:t>
-      </w:r>
-      <w:bookmarkStart w:id="4" w:name="_GoBack"/>
-      <w:bookmarkEnd w:id="4"/>
+        </w:rPr>
+        <w:t>https://</w:t>
+      </w:r>
       <w:r>
         <w:rPr>
           <w:rStyle w:val="Hyperlink"/>
-          <w:b/>
-        </w:rPr>
-        <w:t>n</w:t>
+        </w:rPr>
+        <w:t>u</w:t>
       </w:r>
       <w:r>
         <w:rPr>
           <w:rStyle w:val="Hyperlink"/>
-          <w:b/>
-        </w:rPr>
-        <w:t>o</w:t>
+        </w:rPr>
+        <w:t>ploadnow.io/f/QbGynF4</w:t>
       </w:r>
       <w:r>
         <w:rPr>
           <w:rStyle w:val="Hyperlink"/>
-          <w:b/>
-        </w:rPr>
-        <w:t>w.io/f/b</w:t>
-      </w:r>
-      <w:r>
-        <w:rPr>
-          <w:rStyle w:val="Hyperlink"/>
-          <w:b/>
-        </w:rPr>
-        <w:t>r</w:t>
-      </w:r>
-      <w:r>
-        <w:rPr>
-          <w:rStyle w:val="Hyperlink"/>
-          <w:b/>
-        </w:rPr>
-        <w:t>bczzS</w:t>
-      </w:r>
-      <w:r>
-        <w:rPr>
-          <w:b/>
         </w:rPr>
         <w:fldChar w:fldCharType="end"/>
       </w:r>
@@ -1402,6 +1389,10 @@
     <w:p>
       <w:pPr>
         <w:ind w:left="708" w:firstLine="12"/>
+        <w:rPr>
+          <w:rStyle w:val="Hyperlink"/>
+          <w:b/>
+        </w:rPr>
       </w:pPr>
       <w:r>
         <w:rPr>
@@ -1417,65 +1408,46 @@
         </w:rPr>
         <w:tab/>
         <w:t xml:space="preserve">      </w:t>
+      </w:r>
+      <w:r>
+        <w:t xml:space="preserve"> </w:t>
       </w:r>
       <w:hyperlink r:id="rId8" w:history="1">
         <w:r>
           <w:rPr>
             <w:rStyle w:val="Hyperlink"/>
-            <w:b/>
           </w:rPr>
-          <w:t>https://uplo</w:t>
+          <w:t>https://uploadno</w:t>
         </w:r>
         <w:r>
           <w:rPr>
             <w:rStyle w:val="Hyperlink"/>
-            <w:b/>
           </w:rPr>
-          <w:t>a</w:t>
+          <w:t>w</w:t>
         </w:r>
         <w:r>
           <w:rPr>
             <w:rStyle w:val="Hyperlink"/>
-            <w:b/>
           </w:rPr>
-          <w:t>d</w:t>
-        </w:r>
-        <w:r>
-          <w:rPr>
-            <w:rStyle w:val="Hyperlink"/>
-            <w:b/>
-          </w:rPr>
-          <w:t>now.i</w:t>
-        </w:r>
-        <w:r>
-          <w:rPr>
-            <w:rStyle w:val="Hyperlink"/>
-            <w:b/>
-          </w:rPr>
-          <w:t>o</w:t>
-        </w:r>
-        <w:r>
-          <w:rPr>
-            <w:rStyle w:val="Hyperlink"/>
-            <w:b/>
-          </w:rPr>
-          <w:t>/</w:t>
-        </w:r>
-        <w:r>
-          <w:rPr>
-            <w:rStyle w:val="Hyperlink"/>
-            <w:b/>
-          </w:rPr>
-          <w:t>f</w:t>
-        </w:r>
-        <w:r>
-          <w:rPr>
-            <w:rStyle w:val="Hyperlink"/>
-            <w:b/>
-          </w:rPr>
-          <w:t>/xj24WdH</w:t>
+          <w:t>.io/f/dKNd4JQ</w:t>
         </w:r>
       </w:hyperlink>
+    </w:p>
+    <w:p>
+      <w:pPr>
+        <w:ind w:left="708" w:firstLine="12"/>
+        <w:rPr>
+          <w:rStyle w:val="Hyperlink"/>
+          <w:b/>
+        </w:rPr>
+      </w:pPr>
+    </w:p>
+    <w:p>
+      <w:pPr>
+        <w:ind w:left="708" w:firstLine="12"/>
+      </w:pPr>
+      <w:bookmarkStart w:id="4" w:name="_GoBack"/>
+      <w:bookmarkEnd w:id="4"/>
     </w:p>
     <w:sectPr>
       <w:footerReference w:type="even" r:id="rId9"/>
@@ -1568,7 +1540,7 @@
       <w:rPr>
         <w:noProof/>
       </w:rPr>
-      <w:t>7</w:t>
+      <w:t>6</w:t>
     </w:r>
     <w:r>
       <w:rPr>
@@ -2155,7 +2127,7 @@
   <w:style w:type="paragraph" w:default="1" w:styleId="Normal">
     <w:name w:val="Normal"/>
     <w:qFormat/>
-    <w:rsid w:val="00415477"/>
+    <w:rsid w:val="00826A1F"/>
     <w:pPr>
       <w:spacing w:after="0" w:line="240" w:lineRule="auto"/>
     </w:pPr>

</xml_diff>